<commit_message>
sửa lỗi không update được loại sản phẩm giúp t với
</commit_message>
<xml_diff>
--- a/MyDocuments/LuocDoQuanHe_LTWeb.docx
+++ b/MyDocuments/LuocDoQuanHe_LTWeb.docx
@@ -12,10 +12,42 @@
           <w:b/>
           <w:bCs/>
           <w:color w:val="auto"/>
+        </w:rPr>
+      </w:pPr>
+      <w:bookmarkStart w:id="0" w:name="_Toc180759767"/>
+      <w:r>
+        <w:rPr>
+          <w:rFonts w:ascii="Times New Roman" w:hAnsi="Times New Roman" w:cs="Times New Roman"/>
+          <w:b/>
+          <w:bCs/>
+          <w:color w:val="auto"/>
+        </w:rPr>
+        <w:t>1. ERD</w:t>
+      </w:r>
+    </w:p>
+    <w:p>
+      <w:hyperlink r:id="rId8" w:history="1">
+        <w:r>
+          <w:rPr>
+            <w:rStyle w:val="Hyperlink"/>
+          </w:rPr>
+          <w:t>https://app.diagrams.net/#G17-uwoqOfH4Dc2eo9uvqOrOD88na-XUn3#%7B%22pageId%22%3A%22R2lEEEUBdFMjLlhIrx00%22%7D</w:t>
+        </w:r>
+      </w:hyperlink>
+    </w:p>
+    <w:p>
+      <w:pPr>
+        <w:pStyle w:val="Heading2"/>
+        <w:spacing w:line="360" w:lineRule="auto"/>
+        <w:jc w:val="both"/>
+        <w:rPr>
+          <w:rFonts w:ascii="Times New Roman" w:hAnsi="Times New Roman" w:cs="Times New Roman"/>
+          <w:b/>
+          <w:bCs/>
+          <w:color w:val="auto"/>
           <w:lang w:val="vi-VN"/>
         </w:rPr>
       </w:pPr>
-      <w:bookmarkStart w:id="0" w:name="_Toc180759767"/>
       <w:r>
         <w:rPr>
           <w:rFonts w:ascii="Times New Roman" w:hAnsi="Times New Roman" w:cs="Times New Roman"/>
@@ -359,6 +391,23 @@
           <w:sz w:val="26"/>
           <w:szCs w:val="26"/>
         </w:rPr>
+        <w:t xml:space="preserve">, </w:t>
+      </w:r>
+      <w:r>
+        <w:rPr>
+          <w:rFonts w:ascii="Times New Roman" w:hAnsi="Times New Roman" w:cs="Times New Roman"/>
+          <w:sz w:val="26"/>
+          <w:szCs w:val="26"/>
+          <w:u w:val="double"/>
+        </w:rPr>
+        <w:t>MaVC</w:t>
+      </w:r>
+      <w:r>
+        <w:rPr>
+          <w:rFonts w:ascii="Times New Roman" w:hAnsi="Times New Roman" w:cs="Times New Roman"/>
+          <w:sz w:val="26"/>
+          <w:szCs w:val="26"/>
+        </w:rPr>
         <w:t>)</w:t>
       </w:r>
     </w:p>
@@ -441,6 +490,14 @@
         </w:rPr>
         <w:t>)</w:t>
       </w:r>
+      <w:r>
+        <w:rPr>
+          <w:rFonts w:ascii="Times New Roman" w:hAnsi="Times New Roman" w:cs="Times New Roman"/>
+          <w:sz w:val="26"/>
+          <w:szCs w:val="26"/>
+        </w:rPr>
+        <w:t xml:space="preserve"> </w:t>
+      </w:r>
     </w:p>
     <w:p>
       <w:pPr>
@@ -462,7 +519,7 @@
           <w:sz w:val="26"/>
           <w:szCs w:val="26"/>
         </w:rPr>
-        <w:t>DonHangApDungVoucher (</w:t>
+        <w:t>ChiTietHoaDon (</w:t>
       </w:r>
       <w:r>
         <w:rPr>
@@ -471,15 +528,15 @@
           <w:szCs w:val="26"/>
           <w:u w:val="single"/>
         </w:rPr>
-        <w:t>MaDH, MaVC</w:t>
-      </w:r>
-      <w:r>
-        <w:rPr>
-          <w:rFonts w:ascii="Times New Roman" w:hAnsi="Times New Roman" w:cs="Times New Roman"/>
-          <w:sz w:val="26"/>
-          <w:szCs w:val="26"/>
-        </w:rPr>
-        <w:t>)</w:t>
+        <w:t>MaDH, MaSP</w:t>
+      </w:r>
+      <w:r>
+        <w:rPr>
+          <w:rFonts w:ascii="Times New Roman" w:hAnsi="Times New Roman" w:cs="Times New Roman"/>
+          <w:sz w:val="26"/>
+          <w:szCs w:val="26"/>
+        </w:rPr>
+        <w:t>, SoLuong, TongTien)</w:t>
       </w:r>
     </w:p>
     <w:p>
@@ -502,7 +559,7 @@
           <w:sz w:val="26"/>
           <w:szCs w:val="26"/>
         </w:rPr>
-        <w:t>ChiTietHoaDon (</w:t>
+        <w:t>LoaiSanPham (</w:t>
       </w:r>
       <w:r>
         <w:rPr>
@@ -511,15 +568,15 @@
           <w:szCs w:val="26"/>
           <w:u w:val="single"/>
         </w:rPr>
-        <w:t>MaDH, MaSP</w:t>
-      </w:r>
-      <w:r>
-        <w:rPr>
-          <w:rFonts w:ascii="Times New Roman" w:hAnsi="Times New Roman" w:cs="Times New Roman"/>
-          <w:sz w:val="26"/>
-          <w:szCs w:val="26"/>
-        </w:rPr>
-        <w:t>, SoLuong, TongTien)</w:t>
+        <w:t>MaLoaiSP</w:t>
+      </w:r>
+      <w:r>
+        <w:rPr>
+          <w:rFonts w:ascii="Times New Roman" w:hAnsi="Times New Roman" w:cs="Times New Roman"/>
+          <w:sz w:val="26"/>
+          <w:szCs w:val="26"/>
+        </w:rPr>
+        <w:t>, TenLoaiSP)</w:t>
       </w:r>
     </w:p>
     <w:p>
@@ -542,7 +599,7 @@
           <w:sz w:val="26"/>
           <w:szCs w:val="26"/>
         </w:rPr>
-        <w:t>LoaiSanPham (</w:t>
+        <w:t>SanPham (</w:t>
       </w:r>
       <w:r>
         <w:rPr>
@@ -551,6 +608,23 @@
           <w:szCs w:val="26"/>
           <w:u w:val="single"/>
         </w:rPr>
+        <w:t>MaSP</w:t>
+      </w:r>
+      <w:r>
+        <w:rPr>
+          <w:rFonts w:ascii="Times New Roman" w:hAnsi="Times New Roman" w:cs="Times New Roman"/>
+          <w:sz w:val="26"/>
+          <w:szCs w:val="26"/>
+        </w:rPr>
+        <w:t xml:space="preserve">, TenSP, GiaSP, AnhSP, </w:t>
+      </w:r>
+      <w:r>
+        <w:rPr>
+          <w:rFonts w:ascii="Times New Roman" w:hAnsi="Times New Roman" w:cs="Times New Roman"/>
+          <w:sz w:val="26"/>
+          <w:szCs w:val="26"/>
+          <w:u w:val="double"/>
+        </w:rPr>
         <w:t>MaLoaiSP</w:t>
       </w:r>
       <w:r>
@@ -559,7 +633,7 @@
           <w:sz w:val="26"/>
           <w:szCs w:val="26"/>
         </w:rPr>
-        <w:t>, TenLoaiSP)</w:t>
+        <w:t>)</w:t>
       </w:r>
     </w:p>
     <w:p>
@@ -582,7 +656,7 @@
           <w:sz w:val="26"/>
           <w:szCs w:val="26"/>
         </w:rPr>
-        <w:t>SanPham (</w:t>
+        <w:t>DonVi (</w:t>
       </w:r>
       <w:r>
         <w:rPr>
@@ -591,32 +665,15 @@
           <w:szCs w:val="26"/>
           <w:u w:val="single"/>
         </w:rPr>
-        <w:t>MaSP</w:t>
-      </w:r>
-      <w:r>
-        <w:rPr>
-          <w:rFonts w:ascii="Times New Roman" w:hAnsi="Times New Roman" w:cs="Times New Roman"/>
-          <w:sz w:val="26"/>
-          <w:szCs w:val="26"/>
-        </w:rPr>
-        <w:t xml:space="preserve">, TenSP, GiaSP, AnhSP, </w:t>
-      </w:r>
-      <w:r>
-        <w:rPr>
-          <w:rFonts w:ascii="Times New Roman" w:hAnsi="Times New Roman" w:cs="Times New Roman"/>
-          <w:sz w:val="26"/>
-          <w:szCs w:val="26"/>
-          <w:u w:val="double"/>
-        </w:rPr>
-        <w:t>MaLoaiSP</w:t>
-      </w:r>
-      <w:r>
-        <w:rPr>
-          <w:rFonts w:ascii="Times New Roman" w:hAnsi="Times New Roman" w:cs="Times New Roman"/>
-          <w:sz w:val="26"/>
-          <w:szCs w:val="26"/>
-        </w:rPr>
-        <w:t>)</w:t>
+        <w:t>MaDV</w:t>
+      </w:r>
+      <w:r>
+        <w:rPr>
+          <w:rFonts w:ascii="Times New Roman" w:hAnsi="Times New Roman" w:cs="Times New Roman"/>
+          <w:sz w:val="26"/>
+          <w:szCs w:val="26"/>
+        </w:rPr>
+        <w:t>, TenDV)</w:t>
       </w:r>
     </w:p>
     <w:p>
@@ -631,15 +688,17 @@
           <w:rFonts w:ascii="Times New Roman" w:hAnsi="Times New Roman" w:cs="Times New Roman"/>
           <w:sz w:val="26"/>
           <w:szCs w:val="26"/>
-        </w:rPr>
-      </w:pPr>
-      <w:r>
-        <w:rPr>
-          <w:rFonts w:ascii="Times New Roman" w:hAnsi="Times New Roman" w:cs="Times New Roman"/>
-          <w:sz w:val="26"/>
-          <w:szCs w:val="26"/>
-        </w:rPr>
-        <w:t>DonVi (</w:t>
+          <w:lang w:val="fr-FR"/>
+        </w:rPr>
+      </w:pPr>
+      <w:r>
+        <w:rPr>
+          <w:rFonts w:ascii="Times New Roman" w:hAnsi="Times New Roman" w:cs="Times New Roman"/>
+          <w:sz w:val="26"/>
+          <w:szCs w:val="26"/>
+          <w:lang w:val="fr-FR"/>
+        </w:rPr>
+        <w:t>NguyenLieu (</w:t>
       </w:r>
       <w:r>
         <w:rPr>
@@ -647,6 +706,35 @@
           <w:sz w:val="26"/>
           <w:szCs w:val="26"/>
           <w:u w:val="single"/>
+          <w:lang w:val="fr-FR"/>
+        </w:rPr>
+        <w:t>MaNL</w:t>
+      </w:r>
+      <w:r>
+        <w:rPr>
+          <w:rFonts w:ascii="Times New Roman" w:hAnsi="Times New Roman" w:cs="Times New Roman"/>
+          <w:sz w:val="26"/>
+          <w:szCs w:val="26"/>
+          <w:lang w:val="fr-FR"/>
+        </w:rPr>
+        <w:t>, TenNL, SoLuongTonKho</w:t>
+      </w:r>
+      <w:r>
+        <w:rPr>
+          <w:rFonts w:ascii="Times New Roman" w:hAnsi="Times New Roman" w:cs="Times New Roman"/>
+          <w:sz w:val="26"/>
+          <w:szCs w:val="26"/>
+          <w:lang w:val="fr-FR"/>
+        </w:rPr>
+        <w:t xml:space="preserve">, </w:t>
+      </w:r>
+      <w:r>
+        <w:rPr>
+          <w:rFonts w:ascii="Times New Roman" w:hAnsi="Times New Roman" w:cs="Times New Roman"/>
+          <w:sz w:val="26"/>
+          <w:szCs w:val="26"/>
+          <w:u w:val="double"/>
+          <w:lang w:val="fr-FR"/>
         </w:rPr>
         <w:t>MaDV</w:t>
       </w:r>
@@ -655,8 +743,9 @@
           <w:rFonts w:ascii="Times New Roman" w:hAnsi="Times New Roman" w:cs="Times New Roman"/>
           <w:sz w:val="26"/>
           <w:szCs w:val="26"/>
-        </w:rPr>
-        <w:t>, TenDV)</w:t>
+          <w:lang w:val="fr-FR"/>
+        </w:rPr>
+        <w:t>)</w:t>
       </w:r>
     </w:p>
     <w:p>
@@ -671,17 +760,16 @@
           <w:rFonts w:ascii="Times New Roman" w:hAnsi="Times New Roman" w:cs="Times New Roman"/>
           <w:sz w:val="26"/>
           <w:szCs w:val="26"/>
-          <w:lang w:val="fr-FR"/>
-        </w:rPr>
-      </w:pPr>
-      <w:r>
-        <w:rPr>
-          <w:rFonts w:ascii="Times New Roman" w:hAnsi="Times New Roman" w:cs="Times New Roman"/>
-          <w:sz w:val="26"/>
-          <w:szCs w:val="26"/>
-          <w:lang w:val="fr-FR"/>
-        </w:rPr>
-        <w:t>NguyenLieu (</w:t>
+        </w:rPr>
+      </w:pPr>
+      <w:r>
+        <w:rPr>
+          <w:rFonts w:ascii="Times New Roman" w:hAnsi="Times New Roman" w:cs="Times New Roman"/>
+          <w:sz w:val="26"/>
+          <w:szCs w:val="26"/>
+          <w:lang w:val="vi-VN"/>
+        </w:rPr>
+        <w:t>PhaChe(</w:t>
       </w:r>
       <w:r>
         <w:rPr>
@@ -689,46 +777,18 @@
           <w:sz w:val="26"/>
           <w:szCs w:val="26"/>
           <w:u w:val="single"/>
-          <w:lang w:val="fr-FR"/>
-        </w:rPr>
-        <w:t>MaNL</w:t>
-      </w:r>
-      <w:r>
-        <w:rPr>
-          <w:rFonts w:ascii="Times New Roman" w:hAnsi="Times New Roman" w:cs="Times New Roman"/>
-          <w:sz w:val="26"/>
-          <w:szCs w:val="26"/>
-          <w:lang w:val="fr-FR"/>
-        </w:rPr>
-        <w:t>, TenNL, SoLuongTonKho</w:t>
-      </w:r>
-      <w:r>
-        <w:rPr>
-          <w:rFonts w:ascii="Times New Roman" w:hAnsi="Times New Roman" w:cs="Times New Roman"/>
-          <w:sz w:val="26"/>
-          <w:szCs w:val="26"/>
-          <w:lang w:val="fr-FR"/>
-        </w:rPr>
-        <w:t xml:space="preserve">, </w:t>
-      </w:r>
-      <w:r>
-        <w:rPr>
-          <w:rFonts w:ascii="Times New Roman" w:hAnsi="Times New Roman" w:cs="Times New Roman"/>
-          <w:sz w:val="26"/>
-          <w:szCs w:val="26"/>
-          <w:u w:val="double"/>
-          <w:lang w:val="fr-FR"/>
-        </w:rPr>
-        <w:t>MaDV</w:t>
-      </w:r>
-      <w:r>
-        <w:rPr>
-          <w:rFonts w:ascii="Times New Roman" w:hAnsi="Times New Roman" w:cs="Times New Roman"/>
-          <w:sz w:val="26"/>
-          <w:szCs w:val="26"/>
-          <w:lang w:val="fr-FR"/>
-        </w:rPr>
-        <w:t>)</w:t>
+          <w:lang w:val="vi-VN"/>
+        </w:rPr>
+        <w:t>MaSP, MaNL</w:t>
+      </w:r>
+      <w:r>
+        <w:rPr>
+          <w:rFonts w:ascii="Times New Roman" w:hAnsi="Times New Roman" w:cs="Times New Roman"/>
+          <w:sz w:val="26"/>
+          <w:szCs w:val="26"/>
+          <w:lang w:val="vi-VN"/>
+        </w:rPr>
+        <w:t>, SoLuong)</w:t>
       </w:r>
     </w:p>
     <w:p>
@@ -750,9 +810,8 @@
           <w:rFonts w:ascii="Times New Roman" w:hAnsi="Times New Roman" w:cs="Times New Roman"/>
           <w:sz w:val="26"/>
           <w:szCs w:val="26"/>
-          <w:lang w:val="vi-VN"/>
-        </w:rPr>
-        <w:t>PhaChe(</w:t>
+        </w:rPr>
+        <w:t>DanhGia (</w:t>
       </w:r>
       <w:r>
         <w:rPr>
@@ -760,18 +819,16 @@
           <w:sz w:val="26"/>
           <w:szCs w:val="26"/>
           <w:u w:val="single"/>
-          <w:lang w:val="vi-VN"/>
-        </w:rPr>
-        <w:t>MaSP, MaNL</w:t>
-      </w:r>
-      <w:r>
-        <w:rPr>
-          <w:rFonts w:ascii="Times New Roman" w:hAnsi="Times New Roman" w:cs="Times New Roman"/>
-          <w:sz w:val="26"/>
-          <w:szCs w:val="26"/>
-          <w:lang w:val="vi-VN"/>
-        </w:rPr>
-        <w:t>, SoLuong)</w:t>
+        </w:rPr>
+        <w:t>MaND, MaSP</w:t>
+      </w:r>
+      <w:r>
+        <w:rPr>
+          <w:rFonts w:ascii="Times New Roman" w:hAnsi="Times New Roman" w:cs="Times New Roman"/>
+          <w:sz w:val="26"/>
+          <w:szCs w:val="26"/>
+        </w:rPr>
+        <w:t>, SoSao, NhanXet)</w:t>
       </w:r>
     </w:p>
     <w:p>
@@ -794,51 +851,45 @@
           <w:sz w:val="26"/>
           <w:szCs w:val="26"/>
         </w:rPr>
-        <w:t>DanhGia (</w:t>
-      </w:r>
-      <w:r>
-        <w:rPr>
-          <w:rFonts w:ascii="Times New Roman" w:hAnsi="Times New Roman" w:cs="Times New Roman"/>
-          <w:sz w:val="26"/>
-          <w:szCs w:val="26"/>
-          <w:u w:val="single"/>
-        </w:rPr>
-        <w:t>MaND, MaSP</w:t>
-      </w:r>
-      <w:r>
-        <w:rPr>
-          <w:rFonts w:ascii="Times New Roman" w:hAnsi="Times New Roman" w:cs="Times New Roman"/>
-          <w:sz w:val="26"/>
-          <w:szCs w:val="26"/>
-        </w:rPr>
-        <w:t>, SoSao, NhanXet)</w:t>
+        <w:t>GioHang (MaND, MaSP, SoLuongMua)</w:t>
       </w:r>
     </w:p>
     <w:p>
       <w:pPr>
-        <w:pStyle w:val="ListParagraph"/>
-        <w:numPr>
-          <w:ilvl w:val="0"/>
-          <w:numId w:val="21"/>
-        </w:numPr>
         <w:spacing w:line="360" w:lineRule="auto"/>
         <w:rPr>
           <w:rFonts w:ascii="Times New Roman" w:hAnsi="Times New Roman" w:cs="Times New Roman"/>
-          <w:sz w:val="26"/>
-          <w:szCs w:val="26"/>
-        </w:rPr>
-      </w:pPr>
-      <w:r>
-        <w:rPr>
-          <w:rFonts w:ascii="Times New Roman" w:hAnsi="Times New Roman" w:cs="Times New Roman"/>
-          <w:sz w:val="26"/>
-          <w:szCs w:val="26"/>
-        </w:rPr>
-        <w:t>GioHang (MaND, MaSP, SoLuongMua)</w:t>
-      </w:r>
+          <w:b/>
+          <w:bCs/>
+          <w:sz w:val="26"/>
+          <w:szCs w:val="26"/>
+        </w:rPr>
+      </w:pPr>
+      <w:r>
+        <w:rPr>
+          <w:rFonts w:ascii="Times New Roman" w:hAnsi="Times New Roman" w:cs="Times New Roman"/>
+          <w:b/>
+          <w:bCs/>
+          <w:sz w:val="26"/>
+          <w:szCs w:val="26"/>
+        </w:rPr>
+        <w:t>3. View</w:t>
+      </w:r>
+    </w:p>
+    <w:p>
+      <w:pPr>
+        <w:spacing w:line="360" w:lineRule="auto"/>
+        <w:rPr>
+          <w:rFonts w:ascii="Times New Roman" w:hAnsi="Times New Roman" w:cs="Times New Roman"/>
+          <w:b/>
+          <w:bCs/>
+          <w:sz w:val="26"/>
+          <w:szCs w:val="26"/>
+        </w:rPr>
+      </w:pPr>
     </w:p>
     <w:sectPr>
-      <w:footerReference w:type="default" r:id="rId8"/>
+      <w:footerReference w:type="default" r:id="rId9"/>
       <w:type w:val="continuous"/>
       <w:pgSz w:w="12240" w:h="15840"/>
       <w:pgMar w:top="1440" w:right="1440" w:bottom="1440" w:left="1440" w:header="708" w:footer="708" w:gutter="0"/>
@@ -4110,6 +4161,18 @@
       <w:ind w:left="440"/>
     </w:pPr>
   </w:style>
+  <w:style w:type="character" w:styleId="UnresolvedMention">
+    <w:name w:val="Unresolved Mention"/>
+    <w:basedOn w:val="DefaultParagraphFont"/>
+    <w:uiPriority w:val="99"/>
+    <w:semiHidden/>
+    <w:unhideWhenUsed/>
+    <w:rsid w:val="00C02F4A"/>
+    <w:rPr>
+      <w:color w:val="605E5C"/>
+      <w:shd w:val="clear" w:color="auto" w:fill="E1DFDD"/>
+    </w:rPr>
+  </w:style>
 </w:styles>
 </file>
 

</xml_diff>